<commit_message>
Pequena correção do documento
</commit_message>
<xml_diff>
--- a/Documentos/Ocorrencias-Luiz.docx
+++ b/Documentos/Ocorrencias-Luiz.docx
@@ -22,10 +22,7 @@
     </w:p>
     <w:p>
       <w:r>
-        <w:t>Nossa equipe recebeu o kit com Arduino ESP8266 mais o restante dos materiais necessários para o pro</w:t>
-      </w:r>
-      <w:r>
-        <w:t>jeto</w:t>
+        <w:t>Nossa equipe recebeu o kit com Arduino ESP8266 mais o restante dos materiais necessários para o projeto</w:t>
       </w:r>
     </w:p>
     <w:p>
@@ -80,42 +77,77 @@
         <w:t>,</w:t>
       </w:r>
       <w:r>
+        <w:t xml:space="preserve"> Makissuel Melquiades</w:t>
+      </w:r>
+      <w:r>
+        <w:t xml:space="preserve">, </w:t>
+      </w:r>
+      <w:r>
+        <w:t xml:space="preserve">Vitor Dias </w:t>
+      </w:r>
+      <w:r>
+        <w:t xml:space="preserve">foram durante o período da tarde ao IF para o primeiro encontro presencial do grupo. Apesar dos esforços o código feito dia 09 de abril não funcionou, </w:t>
+      </w:r>
+      <w:proofErr w:type="gramStart"/>
+      <w:r>
+        <w:t>pois</w:t>
+      </w:r>
+      <w:proofErr w:type="gramEnd"/>
+      <w:r>
+        <w:t xml:space="preserve"> a placa ESP8266 apresentava defeitos. Ao final da tarde o professor Adriano fez a substituição do equipamento.</w:t>
+      </w:r>
+    </w:p>
+    <w:p>
+      <w:pPr>
+        <w:pStyle w:val="PargrafodaLista"/>
+        <w:numPr>
+          <w:ilvl w:val="0"/>
+          <w:numId w:val="1"/>
+        </w:numPr>
+      </w:pPr>
+      <w:r>
+        <w:t>12 de abril de 2024</w:t>
+      </w:r>
+    </w:p>
+    <w:p>
+      <w:r>
+        <w:t xml:space="preserve">Durante a reunião semana com o professor </w:t>
+      </w:r>
+      <w:r>
+        <w:t xml:space="preserve">nos foi apresentado o mapeamento dos pinos da placa. Na mesma noite o Aluno Luiz Gabriel </w:t>
+      </w:r>
+      <w:r>
+        <w:t>desenvolveu</w:t>
+      </w:r>
+      <w:r>
+        <w:t xml:space="preserve"> um novo código </w:t>
+      </w:r>
+      <w:r>
+        <w:t>para o</w:t>
+      </w:r>
+      <w:r>
         <w:t xml:space="preserve"> </w:t>
       </w:r>
-      <w:r>
-        <w:t>Makissuel Melquiades</w:t>
-      </w:r>
-      <w:r>
-        <w:t xml:space="preserve">, </w:t>
-      </w:r>
-      <w:r>
-        <w:t>Vitor Dias</w:t>
-      </w:r>
-      <w:r>
-        <w:t xml:space="preserve"> </w:t>
-      </w:r>
-      <w:r>
-        <w:t>foram durante o período da tarde ao IF para o primeiro encontro presencial do grupo. Apesar dos esforços o código feito dia 09 de abril não funcionou, pois a placa ESP8266 apresentava defeitos. Ao final da tarde o professor Adriano fez a substituição do equipamento.</w:t>
-      </w:r>
-    </w:p>
-    <w:p>
-      <w:pPr>
-        <w:pStyle w:val="PargrafodaLista"/>
-        <w:numPr>
-          <w:ilvl w:val="0"/>
-          <w:numId w:val="1"/>
-        </w:numPr>
-      </w:pPr>
-      <w:r>
-        <w:t>12 de abril de 2024</w:t>
-      </w:r>
-    </w:p>
-    <w:p>
-      <w:r>
-        <w:t xml:space="preserve">Durante a reunião semana com o professor </w:t>
-      </w:r>
-      <w:r>
-        <w:t xml:space="preserve">nos foi apresentado o mapeamento dos pinos da placa. Na mesma noite o Aluno Luiz Gabriel implementou um novo código a o Arduino , esse código imprimia na tela a distância calculada usando o sensor ultrassónico e se conectava a rede Wi-fi.  </w:t>
+      <w:proofErr w:type="gramStart"/>
+      <w:r>
+        <w:t>Arduino ,</w:t>
+      </w:r>
+      <w:proofErr w:type="gramEnd"/>
+      <w:r>
+        <w:t xml:space="preserve"> esse código imprimia na tela a distância calculada usando o sensor ultrassónico e se conectava a rede Wi-fi</w:t>
+      </w:r>
+      <w:r>
+        <w:t xml:space="preserve"> co sucesso</w:t>
+      </w:r>
+      <w:r>
+        <w:t>.</w:t>
+      </w:r>
+      <w:r>
+        <w:br/>
+        <w:t>OBS: Não foi possível se conectar a redes que possuem acentos em seus SSIDs, também não foi possível se conectar a redes de 5GHz</w:t>
+      </w:r>
+      <w:r>
+        <w:t xml:space="preserve">  </w:t>
       </w:r>
     </w:p>
     <w:p>
@@ -754,6 +786,7 @@
   <w:style w:type="character" w:default="1" w:styleId="Fontepargpadro">
     <w:name w:val="Default Paragraph Font"/>
     <w:uiPriority w:val="1"/>
+    <w:semiHidden/>
     <w:unhideWhenUsed/>
   </w:style>
   <w:style w:type="table" w:default="1" w:styleId="Tabelanormal">

</xml_diff>

<commit_message>
Adição de um novo codigo capaz de se comunicar com a placa LCD, além da atualização da documentação de ocorrencia
</commit_message>
<xml_diff>
--- a/Documentos/Ocorrencias-Luiz.docx
+++ b/Documentos/Ocorrencias-Luiz.docx
@@ -5,6 +5,12 @@
     <w:p>
       <w:r>
         <w:t xml:space="preserve">Relatórios de ocorrência Monitoramento de reservatórios </w:t>
+      </w:r>
+    </w:p>
+    <w:p/>
+    <w:p>
+      <w:r>
+        <w:t>Repositório da documentação de Luiz Gabriel:</w:t>
       </w:r>
     </w:p>
     <w:p/>
@@ -77,7 +83,15 @@
         <w:t>,</w:t>
       </w:r>
       <w:r>
-        <w:t xml:space="preserve"> Makissuel Melquiades</w:t>
+        <w:t xml:space="preserve"> </w:t>
+      </w:r>
+      <w:proofErr w:type="spellStart"/>
+      <w:r>
+        <w:t>Makissuel</w:t>
+      </w:r>
+      <w:proofErr w:type="spellEnd"/>
+      <w:r>
+        <w:t xml:space="preserve"> Melquiades</w:t>
       </w:r>
       <w:r>
         <w:t xml:space="preserve">, </w:t>
@@ -86,15 +100,7 @@
         <w:t xml:space="preserve">Vitor Dias </w:t>
       </w:r>
       <w:r>
-        <w:t xml:space="preserve">foram durante o período da tarde ao IF para o primeiro encontro presencial do grupo. Apesar dos esforços o código feito dia 09 de abril não funcionou, </w:t>
-      </w:r>
-      <w:proofErr w:type="gramStart"/>
-      <w:r>
-        <w:t>pois</w:t>
-      </w:r>
-      <w:proofErr w:type="gramEnd"/>
-      <w:r>
-        <w:t xml:space="preserve"> a placa ESP8266 apresentava defeitos. Ao final da tarde o professor Adriano fez a substituição do equipamento.</w:t>
+        <w:t>foram durante o período da tarde ao IF para o primeiro encontro presencial do grupo. Apesar dos esforços o código feito dia 09 de abril não funcionou, pois a placa ESP8266 apresentava defeitos. Ao final da tarde o professor Adriano fez a substituição do equipamento.</w:t>
       </w:r>
     </w:p>
     <w:p>
@@ -128,23 +134,42 @@
       <w:r>
         <w:t xml:space="preserve"> </w:t>
       </w:r>
-      <w:proofErr w:type="gramStart"/>
-      <w:r>
-        <w:t>Arduino ,</w:t>
-      </w:r>
-      <w:proofErr w:type="gramEnd"/>
-      <w:r>
-        <w:t xml:space="preserve"> esse código imprimia na tela a distância calculada usando o sensor ultrassónico e se conectava a rede Wi-fi</w:t>
-      </w:r>
-      <w:r>
-        <w:t xml:space="preserve"> co sucesso</w:t>
+      <w:r>
+        <w:t>Arduino,</w:t>
+      </w:r>
+      <w:r>
+        <w:t xml:space="preserve"> esse código imprimia na tela a distância calculada usando o sensor ultrassónico e se conectava a rede </w:t>
+      </w:r>
+      <w:proofErr w:type="spellStart"/>
+      <w:r>
+        <w:t>Wi-fi</w:t>
+      </w:r>
+      <w:proofErr w:type="spellEnd"/>
+      <w:r>
+        <w:t xml:space="preserve"> </w:t>
+      </w:r>
+      <w:proofErr w:type="spellStart"/>
+      <w:r>
+        <w:t>co</w:t>
+      </w:r>
+      <w:proofErr w:type="spellEnd"/>
+      <w:r>
+        <w:t xml:space="preserve"> sucesso</w:t>
       </w:r>
       <w:r>
         <w:t>.</w:t>
       </w:r>
       <w:r>
         <w:br/>
-        <w:t>OBS: Não foi possível se conectar a redes que possuem acentos em seus SSIDs, também não foi possível se conectar a redes de 5GHz</w:t>
+        <w:t xml:space="preserve">OBS: Não foi possível se conectar a redes que possuem acentos em seus </w:t>
+      </w:r>
+      <w:proofErr w:type="spellStart"/>
+      <w:r>
+        <w:t>SSIDs</w:t>
+      </w:r>
+      <w:proofErr w:type="spellEnd"/>
+      <w:r>
+        <w:t>, também não foi possível se conectar a redes de 5GHz</w:t>
       </w:r>
       <w:r>
         <w:t xml:space="preserve">  </w:t>
@@ -179,6 +204,11 @@
       </w:r>
     </w:p>
     <w:p>
+      <w:r>
+        <w:br w:type="page"/>
+      </w:r>
+    </w:p>
+    <w:p>
       <w:pPr>
         <w:pStyle w:val="PargrafodaLista"/>
         <w:numPr>
@@ -186,6 +216,651 @@
           <w:numId w:val="1"/>
         </w:numPr>
       </w:pPr>
+      <w:r>
+        <w:lastRenderedPageBreak/>
+        <w:t>15 de abril de 2024</w:t>
+      </w:r>
+    </w:p>
+    <w:p>
+      <w:r>
+        <w:t>As alunas</w:t>
+      </w:r>
+      <w:r>
+        <w:t xml:space="preserve"> </w:t>
+      </w:r>
+      <w:r>
+        <w:t>Ana Gabriel</w:t>
+      </w:r>
+      <w:r>
+        <w:t xml:space="preserve">a, </w:t>
+      </w:r>
+      <w:r>
+        <w:t xml:space="preserve">Cristiane </w:t>
+      </w:r>
+      <w:r>
+        <w:t>Silva, Lavinia</w:t>
+      </w:r>
+      <w:r>
+        <w:t xml:space="preserve"> </w:t>
+      </w:r>
+      <w:proofErr w:type="spellStart"/>
+      <w:r>
+        <w:t>Wiliane</w:t>
+      </w:r>
+      <w:proofErr w:type="spellEnd"/>
+      <w:r>
+        <w:t xml:space="preserve"> se encontraram no IF no período da tarde para terminar a montagem do LCD </w:t>
+      </w:r>
+      <w:r>
+        <w:t xml:space="preserve">ao Arduino, elas encontraram problemas para adequar o código as conexões do </w:t>
+      </w:r>
+      <w:proofErr w:type="spellStart"/>
+      <w:r>
+        <w:t>shield</w:t>
+      </w:r>
+      <w:proofErr w:type="spellEnd"/>
+      <w:r>
+        <w:t xml:space="preserve"> </w:t>
+      </w:r>
+      <w:proofErr w:type="spellStart"/>
+      <w:r>
+        <w:t>keypad</w:t>
+      </w:r>
+      <w:proofErr w:type="spellEnd"/>
+      <w:r>
+        <w:t xml:space="preserve">. </w:t>
+      </w:r>
+    </w:p>
+    <w:p>
+      <w:r>
+        <w:t>Durante a noite o aluno Luiz Gabriel pegou o Arduino para fazer algumas alterações no códig</w:t>
+      </w:r>
+      <w:r>
+        <w:t xml:space="preserve">o, com algumas dificuldades foi possível fazer uma relação com os pinos do </w:t>
+      </w:r>
+      <w:proofErr w:type="spellStart"/>
+      <w:r>
+        <w:t>shield</w:t>
+      </w:r>
+      <w:proofErr w:type="spellEnd"/>
+      <w:r>
+        <w:t xml:space="preserve"> </w:t>
+      </w:r>
+      <w:proofErr w:type="spellStart"/>
+      <w:r>
+        <w:t>keypad</w:t>
+      </w:r>
+      <w:proofErr w:type="spellEnd"/>
+      <w:r>
+        <w:t xml:space="preserve"> e a placa LCD usando um multímetro, esse foi o resultado:</w:t>
+      </w:r>
+    </w:p>
+    <w:tbl>
+      <w:tblPr>
+        <w:tblStyle w:val="Tabelacomgrade"/>
+        <w:tblpPr w:leftFromText="141" w:rightFromText="141" w:vertAnchor="page" w:horzAnchor="page" w:tblpX="3061" w:tblpY="4249"/>
+        <w:tblW w:w="0" w:type="auto"/>
+        <w:tblLook w:val="04A0" w:firstRow="1" w:lastRow="0" w:firstColumn="1" w:lastColumn="0" w:noHBand="0" w:noVBand="1"/>
+      </w:tblPr>
+      <w:tblGrid>
+        <w:gridCol w:w="708"/>
+        <w:gridCol w:w="2127"/>
+      </w:tblGrid>
+      <w:tr>
+        <w:tc>
+          <w:tcPr>
+            <w:tcW w:w="2835" w:type="dxa"/>
+            <w:gridSpan w:val="2"/>
+          </w:tcPr>
+          <w:p>
+            <w:pPr>
+              <w:jc w:val="center"/>
+            </w:pPr>
+            <w:r>
+              <w:t>Grupos de pinos 1</w:t>
+            </w:r>
+          </w:p>
+        </w:tc>
+      </w:tr>
+      <w:tr>
+        <w:tc>
+          <w:tcPr>
+            <w:tcW w:w="708" w:type="dxa"/>
+          </w:tcPr>
+          <w:p>
+            <w:pPr>
+              <w:jc w:val="center"/>
+            </w:pPr>
+            <w:r>
+              <w:t>1-1</w:t>
+            </w:r>
+          </w:p>
+        </w:tc>
+        <w:tc>
+          <w:tcPr>
+            <w:tcW w:w="2127" w:type="dxa"/>
+          </w:tcPr>
+          <w:p>
+            <w:pPr>
+              <w:jc w:val="center"/>
+            </w:pPr>
+            <w:r>
+              <w:t>Nada</w:t>
+            </w:r>
+          </w:p>
+        </w:tc>
+      </w:tr>
+      <w:tr>
+        <w:tc>
+          <w:tcPr>
+            <w:tcW w:w="708" w:type="dxa"/>
+          </w:tcPr>
+          <w:p>
+            <w:pPr>
+              <w:jc w:val="center"/>
+            </w:pPr>
+            <w:r>
+              <w:t>1-2</w:t>
+            </w:r>
+          </w:p>
+        </w:tc>
+        <w:tc>
+          <w:tcPr>
+            <w:tcW w:w="2127" w:type="dxa"/>
+          </w:tcPr>
+          <w:p>
+            <w:pPr>
+              <w:jc w:val="center"/>
+            </w:pPr>
+            <w:r>
+              <w:t>VSS - RW (Negativo)</w:t>
+            </w:r>
+          </w:p>
+        </w:tc>
+      </w:tr>
+      <w:tr>
+        <w:tc>
+          <w:tcPr>
+            <w:tcW w:w="708" w:type="dxa"/>
+          </w:tcPr>
+          <w:p>
+            <w:pPr>
+              <w:jc w:val="center"/>
+            </w:pPr>
+            <w:r>
+              <w:t>1-3</w:t>
+            </w:r>
+          </w:p>
+        </w:tc>
+        <w:tc>
+          <w:tcPr>
+            <w:tcW w:w="2127" w:type="dxa"/>
+          </w:tcPr>
+          <w:p>
+            <w:pPr>
+              <w:jc w:val="center"/>
+            </w:pPr>
+            <w:r>
+              <w:t>Nada</w:t>
+            </w:r>
+          </w:p>
+        </w:tc>
+      </w:tr>
+      <w:tr>
+        <w:tc>
+          <w:tcPr>
+            <w:tcW w:w="708" w:type="dxa"/>
+          </w:tcPr>
+          <w:p>
+            <w:pPr>
+              <w:jc w:val="center"/>
+            </w:pPr>
+            <w:r>
+              <w:t>1-4</w:t>
+            </w:r>
+          </w:p>
+        </w:tc>
+        <w:tc>
+          <w:tcPr>
+            <w:tcW w:w="2127" w:type="dxa"/>
+          </w:tcPr>
+          <w:p>
+            <w:pPr>
+              <w:jc w:val="center"/>
+            </w:pPr>
+            <w:r>
+              <w:t>Nada</w:t>
+            </w:r>
+          </w:p>
+        </w:tc>
+      </w:tr>
+      <w:tr>
+        <w:tc>
+          <w:tcPr>
+            <w:tcW w:w="708" w:type="dxa"/>
+          </w:tcPr>
+          <w:p>
+            <w:pPr>
+              <w:jc w:val="center"/>
+            </w:pPr>
+            <w:r>
+              <w:t>1-5</w:t>
+            </w:r>
+          </w:p>
+        </w:tc>
+        <w:tc>
+          <w:tcPr>
+            <w:tcW w:w="2127" w:type="dxa"/>
+          </w:tcPr>
+          <w:p>
+            <w:pPr>
+              <w:jc w:val="center"/>
+            </w:pPr>
+            <w:r>
+              <w:t>Nada</w:t>
+            </w:r>
+          </w:p>
+        </w:tc>
+      </w:tr>
+      <w:tr>
+        <w:tc>
+          <w:tcPr>
+            <w:tcW w:w="708" w:type="dxa"/>
+          </w:tcPr>
+          <w:p>
+            <w:pPr>
+              <w:jc w:val="center"/>
+            </w:pPr>
+            <w:r>
+              <w:t>1-6</w:t>
+            </w:r>
+          </w:p>
+        </w:tc>
+        <w:tc>
+          <w:tcPr>
+            <w:tcW w:w="2127" w:type="dxa"/>
+          </w:tcPr>
+          <w:p>
+            <w:pPr>
+              <w:jc w:val="center"/>
+            </w:pPr>
+            <w:r>
+              <w:t>Nada</w:t>
+            </w:r>
+          </w:p>
+        </w:tc>
+      </w:tr>
+      <w:tr>
+        <w:tc>
+          <w:tcPr>
+            <w:tcW w:w="708" w:type="dxa"/>
+          </w:tcPr>
+          <w:p>
+            <w:pPr>
+              <w:jc w:val="center"/>
+            </w:pPr>
+            <w:r>
+              <w:t>1-7</w:t>
+            </w:r>
+          </w:p>
+        </w:tc>
+        <w:tc>
+          <w:tcPr>
+            <w:tcW w:w="2127" w:type="dxa"/>
+          </w:tcPr>
+          <w:p>
+            <w:pPr>
+              <w:jc w:val="center"/>
+            </w:pPr>
+            <w:r>
+              <w:t>E</w:t>
+            </w:r>
+          </w:p>
+        </w:tc>
+      </w:tr>
+      <w:tr>
+        <w:tc>
+          <w:tcPr>
+            <w:tcW w:w="708" w:type="dxa"/>
+          </w:tcPr>
+          <w:p>
+            <w:pPr>
+              <w:jc w:val="center"/>
+            </w:pPr>
+            <w:r>
+              <w:t>1-8</w:t>
+            </w:r>
+          </w:p>
+        </w:tc>
+        <w:tc>
+          <w:tcPr>
+            <w:tcW w:w="2127" w:type="dxa"/>
+          </w:tcPr>
+          <w:p>
+            <w:pPr>
+              <w:jc w:val="center"/>
+            </w:pPr>
+            <w:r>
+              <w:t>RS</w:t>
+            </w:r>
+          </w:p>
+        </w:tc>
+      </w:tr>
+    </w:tbl>
+    <w:tbl>
+      <w:tblPr>
+        <w:tblStyle w:val="Tabelacomgrade"/>
+        <w:tblpPr w:leftFromText="141" w:rightFromText="141" w:vertAnchor="text" w:horzAnchor="page" w:tblpX="6097" w:tblpY="312"/>
+        <w:tblW w:w="0" w:type="auto"/>
+        <w:tblLook w:val="04A0" w:firstRow="1" w:lastRow="0" w:firstColumn="1" w:lastColumn="0" w:noHBand="0" w:noVBand="1"/>
+      </w:tblPr>
+      <w:tblGrid>
+        <w:gridCol w:w="566"/>
+        <w:gridCol w:w="2127"/>
+      </w:tblGrid>
+      <w:tr>
+        <w:tc>
+          <w:tcPr>
+            <w:tcW w:w="2693" w:type="dxa"/>
+            <w:gridSpan w:val="2"/>
+          </w:tcPr>
+          <w:p>
+            <w:pPr>
+              <w:jc w:val="center"/>
+            </w:pPr>
+            <w:r>
+              <w:t>Grupos de pinos 2</w:t>
+            </w:r>
+          </w:p>
+        </w:tc>
+      </w:tr>
+      <w:tr>
+        <w:tc>
+          <w:tcPr>
+            <w:tcW w:w="566" w:type="dxa"/>
+          </w:tcPr>
+          <w:p>
+            <w:pPr>
+              <w:jc w:val="center"/>
+            </w:pPr>
+            <w:r>
+              <w:t>2-1</w:t>
+            </w:r>
+          </w:p>
+        </w:tc>
+        <w:tc>
+          <w:tcPr>
+            <w:tcW w:w="2127" w:type="dxa"/>
+          </w:tcPr>
+          <w:p>
+            <w:pPr>
+              <w:jc w:val="center"/>
+            </w:pPr>
+            <w:r>
+              <w:t>D7</w:t>
+            </w:r>
+          </w:p>
+        </w:tc>
+      </w:tr>
+      <w:tr>
+        <w:tc>
+          <w:tcPr>
+            <w:tcW w:w="566" w:type="dxa"/>
+          </w:tcPr>
+          <w:p>
+            <w:pPr>
+              <w:jc w:val="center"/>
+            </w:pPr>
+            <w:r>
+              <w:t>2-2</w:t>
+            </w:r>
+          </w:p>
+        </w:tc>
+        <w:tc>
+          <w:tcPr>
+            <w:tcW w:w="2127" w:type="dxa"/>
+          </w:tcPr>
+          <w:p>
+            <w:pPr>
+              <w:jc w:val="center"/>
+            </w:pPr>
+            <w:r>
+              <w:t>D6</w:t>
+            </w:r>
+          </w:p>
+        </w:tc>
+      </w:tr>
+      <w:tr>
+        <w:tc>
+          <w:tcPr>
+            <w:tcW w:w="566" w:type="dxa"/>
+          </w:tcPr>
+          <w:p>
+            <w:pPr>
+              <w:jc w:val="center"/>
+            </w:pPr>
+            <w:r>
+              <w:t>2-3</w:t>
+            </w:r>
+          </w:p>
+        </w:tc>
+        <w:tc>
+          <w:tcPr>
+            <w:tcW w:w="2127" w:type="dxa"/>
+          </w:tcPr>
+          <w:p>
+            <w:pPr>
+              <w:jc w:val="center"/>
+            </w:pPr>
+            <w:r>
+              <w:t>D5</w:t>
+            </w:r>
+          </w:p>
+        </w:tc>
+      </w:tr>
+      <w:tr>
+        <w:tc>
+          <w:tcPr>
+            <w:tcW w:w="566" w:type="dxa"/>
+          </w:tcPr>
+          <w:p>
+            <w:pPr>
+              <w:jc w:val="center"/>
+            </w:pPr>
+            <w:r>
+              <w:t>2-4</w:t>
+            </w:r>
+          </w:p>
+        </w:tc>
+        <w:tc>
+          <w:tcPr>
+            <w:tcW w:w="2127" w:type="dxa"/>
+          </w:tcPr>
+          <w:p>
+            <w:pPr>
+              <w:jc w:val="center"/>
+            </w:pPr>
+            <w:r>
+              <w:t>D4</w:t>
+            </w:r>
+          </w:p>
+        </w:tc>
+      </w:tr>
+      <w:tr>
+        <w:tc>
+          <w:tcPr>
+            <w:tcW w:w="566" w:type="dxa"/>
+          </w:tcPr>
+          <w:p>
+            <w:pPr>
+              <w:jc w:val="center"/>
+            </w:pPr>
+            <w:r>
+              <w:t>2-5</w:t>
+            </w:r>
+          </w:p>
+        </w:tc>
+        <w:tc>
+          <w:tcPr>
+            <w:tcW w:w="2127" w:type="dxa"/>
+          </w:tcPr>
+          <w:p>
+            <w:pPr>
+              <w:jc w:val="center"/>
+            </w:pPr>
+            <w:r>
+              <w:t>Nada</w:t>
+            </w:r>
+          </w:p>
+        </w:tc>
+      </w:tr>
+      <w:tr>
+        <w:tc>
+          <w:tcPr>
+            <w:tcW w:w="566" w:type="dxa"/>
+          </w:tcPr>
+          <w:p>
+            <w:pPr>
+              <w:jc w:val="center"/>
+            </w:pPr>
+            <w:r>
+              <w:t>2-6</w:t>
+            </w:r>
+          </w:p>
+        </w:tc>
+        <w:tc>
+          <w:tcPr>
+            <w:tcW w:w="2127" w:type="dxa"/>
+          </w:tcPr>
+          <w:p>
+            <w:pPr>
+              <w:jc w:val="center"/>
+            </w:pPr>
+            <w:r>
+              <w:t>Nada</w:t>
+            </w:r>
+          </w:p>
+        </w:tc>
+      </w:tr>
+      <w:tr>
+        <w:tc>
+          <w:tcPr>
+            <w:tcW w:w="566" w:type="dxa"/>
+          </w:tcPr>
+          <w:p>
+            <w:pPr>
+              <w:jc w:val="center"/>
+            </w:pPr>
+            <w:r>
+              <w:t>2-7</w:t>
+            </w:r>
+          </w:p>
+        </w:tc>
+        <w:tc>
+          <w:tcPr>
+            <w:tcW w:w="2127" w:type="dxa"/>
+          </w:tcPr>
+          <w:p>
+            <w:pPr>
+              <w:jc w:val="center"/>
+            </w:pPr>
+            <w:r>
+              <w:t>Nada</w:t>
+            </w:r>
+          </w:p>
+        </w:tc>
+      </w:tr>
+      <w:tr>
+        <w:tc>
+          <w:tcPr>
+            <w:tcW w:w="566" w:type="dxa"/>
+          </w:tcPr>
+          <w:p>
+            <w:pPr>
+              <w:jc w:val="center"/>
+            </w:pPr>
+            <w:r>
+              <w:t>2-8</w:t>
+            </w:r>
+          </w:p>
+        </w:tc>
+        <w:tc>
+          <w:tcPr>
+            <w:tcW w:w="2127" w:type="dxa"/>
+          </w:tcPr>
+          <w:p>
+            <w:pPr>
+              <w:jc w:val="center"/>
+            </w:pPr>
+            <w:r>
+              <w:t>Nada</w:t>
+            </w:r>
+          </w:p>
+        </w:tc>
+      </w:tr>
+    </w:tbl>
+    <w:p>
+      <w:pPr>
+        <w:jc w:val="center"/>
+      </w:pPr>
+    </w:p>
+    <w:p/>
+    <w:p/>
+    <w:p/>
+    <w:p/>
+    <w:p/>
+    <w:p/>
+    <w:p>
+      <w:pPr>
+        <w:rPr>
+          <w:highlight w:val="lightGray"/>
+          <w:u w:val="single"/>
+        </w:rPr>
+      </w:pPr>
+      <w:r>
+        <w:t xml:space="preserve">Com essa relação foi possível fazer as conexões corretamente, </w:t>
+      </w:r>
+      <w:r>
+        <w:t>o</w:t>
+      </w:r>
+      <w:r>
+        <w:t xml:space="preserve"> </w:t>
+      </w:r>
+      <w:r>
+        <w:t>dispositivo</w:t>
+      </w:r>
+      <w:r>
+        <w:t xml:space="preserve"> </w:t>
+      </w:r>
+      <w:r>
+        <w:t>está</w:t>
+      </w:r>
+      <w:r>
+        <w:t xml:space="preserve"> conseguindo se conectar </w:t>
+      </w:r>
+      <w:r>
+        <w:t>à</w:t>
+      </w:r>
+      <w:r>
+        <w:t xml:space="preserve"> o </w:t>
+      </w:r>
+      <w:proofErr w:type="spellStart"/>
+      <w:r>
+        <w:t>wifi</w:t>
+      </w:r>
+      <w:proofErr w:type="spellEnd"/>
+      <w:r>
+        <w:t xml:space="preserve">, medir a </w:t>
+      </w:r>
+      <w:r>
+        <w:t>distância</w:t>
+      </w:r>
+      <w:r>
+        <w:t xml:space="preserve"> de objetos  </w:t>
+      </w:r>
+      <w:r>
+        <w:t>que estão a sua frente e exibir essa distância em seu painel LCD</w:t>
+      </w:r>
     </w:p>
     <w:p>
       <w:pPr>
@@ -195,86 +870,18 @@
           <w:numId w:val="1"/>
         </w:numPr>
       </w:pPr>
+      <w:r>
+        <w:t>ad</w:t>
+      </w:r>
     </w:p>
     <w:p>
       <w:pPr>
         <w:pStyle w:val="PargrafodaLista"/>
-        <w:numPr>
-          <w:ilvl w:val="0"/>
-          <w:numId w:val="1"/>
-        </w:numPr>
       </w:pPr>
     </w:p>
     <w:p>
       <w:pPr>
         <w:pStyle w:val="PargrafodaLista"/>
-        <w:numPr>
-          <w:ilvl w:val="0"/>
-          <w:numId w:val="1"/>
-        </w:numPr>
-      </w:pPr>
-    </w:p>
-    <w:p>
-      <w:pPr>
-        <w:pStyle w:val="PargrafodaLista"/>
-        <w:numPr>
-          <w:ilvl w:val="0"/>
-          <w:numId w:val="1"/>
-        </w:numPr>
-      </w:pPr>
-    </w:p>
-    <w:p>
-      <w:pPr>
-        <w:pStyle w:val="PargrafodaLista"/>
-        <w:numPr>
-          <w:ilvl w:val="0"/>
-          <w:numId w:val="1"/>
-        </w:numPr>
-      </w:pPr>
-    </w:p>
-    <w:p>
-      <w:pPr>
-        <w:pStyle w:val="PargrafodaLista"/>
-        <w:numPr>
-          <w:ilvl w:val="0"/>
-          <w:numId w:val="1"/>
-        </w:numPr>
-      </w:pPr>
-    </w:p>
-    <w:p>
-      <w:pPr>
-        <w:pStyle w:val="PargrafodaLista"/>
-        <w:numPr>
-          <w:ilvl w:val="0"/>
-          <w:numId w:val="1"/>
-        </w:numPr>
-      </w:pPr>
-    </w:p>
-    <w:p>
-      <w:pPr>
-        <w:pStyle w:val="PargrafodaLista"/>
-        <w:numPr>
-          <w:ilvl w:val="0"/>
-          <w:numId w:val="1"/>
-        </w:numPr>
-      </w:pPr>
-    </w:p>
-    <w:p>
-      <w:pPr>
-        <w:pStyle w:val="PargrafodaLista"/>
-        <w:numPr>
-          <w:ilvl w:val="0"/>
-          <w:numId w:val="1"/>
-        </w:numPr>
-      </w:pPr>
-    </w:p>
-    <w:p>
-      <w:pPr>
-        <w:pStyle w:val="PargrafodaLista"/>
-        <w:numPr>
-          <w:ilvl w:val="0"/>
-          <w:numId w:val="1"/>
-        </w:numPr>
       </w:pPr>
     </w:p>
     <w:p/>
@@ -821,6 +1428,25 @@
       <w:contextualSpacing/>
     </w:pPr>
   </w:style>
+  <w:style w:type="table" w:styleId="Tabelacomgrade">
+    <w:name w:val="Table Grid"/>
+    <w:basedOn w:val="Tabelanormal"/>
+    <w:uiPriority w:val="39"/>
+    <w:rsid w:val="00B31720"/>
+    <w:pPr>
+      <w:spacing w:after="0" w:line="240" w:lineRule="auto"/>
+    </w:pPr>
+    <w:tblPr>
+      <w:tblBorders>
+        <w:top w:val="single" w:sz="4" w:space="0" w:color="auto"/>
+        <w:left w:val="single" w:sz="4" w:space="0" w:color="auto"/>
+        <w:bottom w:val="single" w:sz="4" w:space="0" w:color="auto"/>
+        <w:right w:val="single" w:sz="4" w:space="0" w:color="auto"/>
+        <w:insideH w:val="single" w:sz="4" w:space="0" w:color="auto"/>
+        <w:insideV w:val="single" w:sz="4" w:space="0" w:color="auto"/>
+      </w:tblBorders>
+    </w:tblPr>
+  </w:style>
 </w:styles>
 </file>
 

</xml_diff>

<commit_message>
Atualização do relatorio individual
</commit_message>
<xml_diff>
--- a/Documentos/Ocorrencias-Luiz.docx
+++ b/Documentos/Ocorrencias-Luiz.docx
@@ -30,6 +30,9 @@
       <w:r>
         <w:t>Nossa equipe recebeu o kit com Arduino ESP8266 mais o restante dos materiais necessários para o projeto</w:t>
       </w:r>
+      <w:r>
+        <w:t>.</w:t>
+      </w:r>
     </w:p>
     <w:p>
       <w:pPr>
@@ -100,7 +103,15 @@
         <w:t xml:space="preserve">Vitor Dias </w:t>
       </w:r>
       <w:r>
-        <w:t>foram durante o período da tarde ao IF para o primeiro encontro presencial do grupo. Apesar dos esforços o código feito dia 09 de abril não funcionou, pois a placa ESP8266 apresentava defeitos. Ao final da tarde o professor Adriano fez a substituição do equipamento.</w:t>
+        <w:t xml:space="preserve">foram durante o período da tarde ao IF para o primeiro encontro presencial do grupo. Apesar dos esforços o código feito dia 09 de abril não funcionou, </w:t>
+      </w:r>
+      <w:proofErr w:type="gramStart"/>
+      <w:r>
+        <w:t>pois</w:t>
+      </w:r>
+      <w:proofErr w:type="gramEnd"/>
+      <w:r>
+        <w:t xml:space="preserve"> a placa ESP8266 apresentava defeitos. Ao final da tarde o professor Adriano fez a substituição do equipamento.</w:t>
       </w:r>
     </w:p>
     <w:p>
@@ -169,11 +180,19 @@
       </w:r>
       <w:proofErr w:type="spellEnd"/>
       <w:r>
-        <w:t>, também não foi possível se conectar a redes de 5GHz</w:t>
-      </w:r>
-      <w:r>
-        <w:t xml:space="preserve">  </w:t>
-      </w:r>
+        <w:t>, também não foi possível se conectar a redes de 5</w:t>
+      </w:r>
+      <w:proofErr w:type="gramStart"/>
+      <w:r>
+        <w:t>GHz</w:t>
+      </w:r>
+      <w:r>
+        <w:t xml:space="preserve"> </w:t>
+      </w:r>
+      <w:r>
+        <w:t>.</w:t>
+      </w:r>
+      <w:proofErr w:type="gramEnd"/>
     </w:p>
     <w:p>
       <w:pPr>
@@ -226,16 +245,7 @@
         <w:t>As alunas</w:t>
       </w:r>
       <w:r>
-        <w:t xml:space="preserve"> </w:t>
-      </w:r>
-      <w:r>
-        <w:t>Ana Gabriel</w:t>
-      </w:r>
-      <w:r>
-        <w:t xml:space="preserve">a, </w:t>
-      </w:r>
-      <w:r>
-        <w:t xml:space="preserve">Cristiane </w:t>
+        <w:t xml:space="preserve"> Ana Gabriela, Cristiane </w:t>
       </w:r>
       <w:r>
         <w:t>Silva, Lavinia</w:t>
@@ -856,10 +866,16 @@
         <w:t>distância</w:t>
       </w:r>
       <w:r>
-        <w:t xml:space="preserve"> de objetos  </w:t>
-      </w:r>
-      <w:r>
-        <w:t>que estão a sua frente e exibir essa distância em seu painel LCD</w:t>
+        <w:t xml:space="preserve"> de </w:t>
+      </w:r>
+      <w:r>
+        <w:t>objetos que</w:t>
+      </w:r>
+      <w:r>
+        <w:t xml:space="preserve"> estão a sua frente e exibir essa distância em seu painel LCD</w:t>
+      </w:r>
+      <w:r>
+        <w:t>.</w:t>
       </w:r>
     </w:p>
     <w:p>
@@ -871,8 +887,171 @@
         </w:numPr>
       </w:pPr>
       <w:r>
-        <w:t>ad</w:t>
-      </w:r>
+        <w:t>29 de abril de 2024</w:t>
+      </w:r>
+    </w:p>
+    <w:p>
+      <w:r>
+        <w:t xml:space="preserve">Os alunos </w:t>
+      </w:r>
+      <w:r>
+        <w:t>Ana Gabriela</w:t>
+      </w:r>
+      <w:r>
+        <w:t>,</w:t>
+      </w:r>
+      <w:r>
+        <w:t xml:space="preserve"> </w:t>
+      </w:r>
+      <w:proofErr w:type="spellStart"/>
+      <w:r>
+        <w:t>Everlania</w:t>
+      </w:r>
+      <w:proofErr w:type="spellEnd"/>
+      <w:r>
+        <w:t xml:space="preserve"> </w:t>
+      </w:r>
+      <w:proofErr w:type="gramStart"/>
+      <w:r>
+        <w:t>Nunes</w:t>
+      </w:r>
+      <w:r>
+        <w:t xml:space="preserve"> ,Luiz</w:t>
+      </w:r>
+      <w:proofErr w:type="gramEnd"/>
+      <w:r>
+        <w:t xml:space="preserve"> Gabriel,</w:t>
+      </w:r>
+      <w:r>
+        <w:t xml:space="preserve"> Lavinia </w:t>
+      </w:r>
+      <w:proofErr w:type="spellStart"/>
+      <w:r>
+        <w:t>Wiliane</w:t>
+      </w:r>
+      <w:proofErr w:type="spellEnd"/>
+      <w:r>
+        <w:t xml:space="preserve"> se encontraram na biblioteca municipal da cidade durante a manhã, durante o encontro foi implementado ao código do Arduino a comunicação com o </w:t>
+      </w:r>
+      <w:proofErr w:type="spellStart"/>
+      <w:r>
+        <w:t>ThingSpeak</w:t>
+      </w:r>
+      <w:proofErr w:type="spellEnd"/>
+      <w:r>
+        <w:t>. No mesmo dia ouve a criação do canal de comunicação e testes do mesmo.</w:t>
+      </w:r>
+    </w:p>
+    <w:p>
+      <w:pPr>
+        <w:pStyle w:val="PargrafodaLista"/>
+        <w:numPr>
+          <w:ilvl w:val="0"/>
+          <w:numId w:val="1"/>
+        </w:numPr>
+      </w:pPr>
+      <w:r>
+        <w:t>01 de maio de 2024</w:t>
+      </w:r>
+    </w:p>
+    <w:p>
+      <w:pPr>
+        <w:rPr>
+          <w:u w:val="single"/>
+        </w:rPr>
+      </w:pPr>
+      <w:r>
+        <w:t xml:space="preserve">Todos os integrantes do grupo instalaram </w:t>
+      </w:r>
+      <w:proofErr w:type="spellStart"/>
+      <w:r>
+        <w:t>grafana</w:t>
+      </w:r>
+      <w:proofErr w:type="spellEnd"/>
+      <w:r>
+        <w:t xml:space="preserve"> em suas maquinas, </w:t>
+      </w:r>
+      <w:r>
+        <w:t xml:space="preserve"> </w:t>
+      </w:r>
+      <w:r>
+        <w:t xml:space="preserve">e testaram a comunicação entre a plataforma </w:t>
+      </w:r>
+      <w:proofErr w:type="spellStart"/>
+      <w:r>
+        <w:t>ThingSpeak</w:t>
+      </w:r>
+      <w:proofErr w:type="spellEnd"/>
+      <w:r>
+        <w:t xml:space="preserve"> e o </w:t>
+      </w:r>
+      <w:proofErr w:type="spellStart"/>
+      <w:r>
+        <w:t>grafana</w:t>
+      </w:r>
+      <w:proofErr w:type="spellEnd"/>
+      <w:r>
+        <w:t xml:space="preserve"> instalado localmente nas maquinas dos integrantes do grupo.</w:t>
+      </w:r>
+    </w:p>
+    <w:p>
+      <w:pPr>
+        <w:pStyle w:val="PargrafodaLista"/>
+        <w:numPr>
+          <w:ilvl w:val="0"/>
+          <w:numId w:val="1"/>
+        </w:numPr>
+      </w:pPr>
+      <w:r>
+        <w:t xml:space="preserve">03 de </w:t>
+      </w:r>
+      <w:r>
+        <w:t>maio</w:t>
+      </w:r>
+      <w:r>
+        <w:t xml:space="preserve"> de 2024</w:t>
+      </w:r>
+    </w:p>
+    <w:p>
+      <w:r>
+        <w:t xml:space="preserve">O </w:t>
+      </w:r>
+      <w:r>
+        <w:t xml:space="preserve">aluno Luiz Gabriel adicionou ao código do Arduino uma função para calcular a porcentagem do reservatório e adicionou um novo campo de comunicação ao </w:t>
+      </w:r>
+      <w:proofErr w:type="spellStart"/>
+      <w:r>
+        <w:t>ThingSpeak</w:t>
+      </w:r>
+      <w:proofErr w:type="spellEnd"/>
+      <w:r>
+        <w:t>. O mesmo</w:t>
+      </w:r>
+      <w:r>
+        <w:t xml:space="preserve"> foi testado e não apresenta problemas ao se comunicar com o </w:t>
+      </w:r>
+      <w:proofErr w:type="spellStart"/>
+      <w:r>
+        <w:t>grafana</w:t>
+      </w:r>
+      <w:proofErr w:type="spellEnd"/>
+      <w:r>
+        <w:t>.</w:t>
+      </w:r>
+    </w:p>
+    <w:p>
+      <w:pPr>
+        <w:pStyle w:val="PargrafodaLista"/>
+        <w:numPr>
+          <w:ilvl w:val="0"/>
+          <w:numId w:val="1"/>
+        </w:numPr>
+      </w:pPr>
+    </w:p>
+    <w:p>
+      <w:pPr>
+        <w:pStyle w:val="PargrafodaLista"/>
+      </w:pPr>
     </w:p>
     <w:p>
       <w:pPr>

</xml_diff>